<commit_message>
Modficar el indice y agregar informe en formato pdf
</commit_message>
<xml_diff>
--- a/INFORME.docx
+++ b/INFORME.docx
@@ -13,6 +13,8 @@
           <w:szCs w:val="28"/>
         </w:rPr>
       </w:pPr>
+      <w:bookmarkStart w:id="0" w:name="_GoBack"/>
+      <w:bookmarkEnd w:id="0"/>
       <w:r>
         <w:rPr>
           <w:rFonts w:ascii="Arial" w:hAnsi="Arial" w:cs="Arial"/>
@@ -557,7 +559,7 @@
                 <w:noProof/>
                 <w:webHidden/>
               </w:rPr>
-              <w:t>4</w:t>
+              <w:t>1</w:t>
             </w:r>
             <w:r>
               <w:rPr>
@@ -645,7 +647,7 @@
                 <w:noProof/>
                 <w:webHidden/>
               </w:rPr>
-              <w:t>5</w:t>
+              <w:t>2</w:t>
             </w:r>
             <w:r>
               <w:rPr>
@@ -733,7 +735,7 @@
                 <w:noProof/>
                 <w:webHidden/>
               </w:rPr>
-              <w:t>5</w:t>
+              <w:t>2</w:t>
             </w:r>
             <w:r>
               <w:rPr>
@@ -821,7 +823,7 @@
                 <w:noProof/>
                 <w:webHidden/>
               </w:rPr>
-              <w:t>5</w:t>
+              <w:t>2</w:t>
             </w:r>
             <w:r>
               <w:rPr>
@@ -909,7 +911,7 @@
                 <w:noProof/>
                 <w:webHidden/>
               </w:rPr>
-              <w:t>5</w:t>
+              <w:t>2</w:t>
             </w:r>
             <w:r>
               <w:rPr>
@@ -997,7 +999,7 @@
                 <w:noProof/>
                 <w:webHidden/>
               </w:rPr>
-              <w:t>5</w:t>
+              <w:t>2</w:t>
             </w:r>
             <w:r>
               <w:rPr>
@@ -1085,7 +1087,7 @@
                 <w:noProof/>
                 <w:webHidden/>
               </w:rPr>
-              <w:t>6</w:t>
+              <w:t>3</w:t>
             </w:r>
             <w:r>
               <w:rPr>
@@ -1173,7 +1175,7 @@
                 <w:noProof/>
                 <w:webHidden/>
               </w:rPr>
-              <w:t>6</w:t>
+              <w:t>3</w:t>
             </w:r>
             <w:r>
               <w:rPr>
@@ -1261,7 +1263,7 @@
                 <w:noProof/>
                 <w:webHidden/>
               </w:rPr>
-              <w:t>7</w:t>
+              <w:t>4</w:t>
             </w:r>
             <w:r>
               <w:rPr>
@@ -1349,7 +1351,7 @@
                 <w:noProof/>
                 <w:webHidden/>
               </w:rPr>
-              <w:t>7</w:t>
+              <w:t>4</w:t>
             </w:r>
             <w:r>
               <w:rPr>
@@ -1437,7 +1439,7 @@
                 <w:noProof/>
                 <w:webHidden/>
               </w:rPr>
-              <w:t>9</w:t>
+              <w:t>6</w:t>
             </w:r>
             <w:r>
               <w:rPr>
@@ -1571,7 +1573,7 @@
                 <w:noProof/>
                 <w:webHidden/>
               </w:rPr>
-              <w:t>11</w:t>
+              <w:t>8</w:t>
             </w:r>
             <w:r>
               <w:rPr>
@@ -1659,7 +1661,7 @@
                 <w:noProof/>
                 <w:webHidden/>
               </w:rPr>
-              <w:t>14</w:t>
+              <w:t>11</w:t>
             </w:r>
             <w:r>
               <w:rPr>
@@ -1778,7 +1780,7 @@
                 <w:noProof/>
                 <w:webHidden/>
               </w:rPr>
-              <w:t>14</w:t>
+              <w:t>11</w:t>
             </w:r>
             <w:r>
               <w:rPr>
@@ -1897,7 +1899,7 @@
                 <w:noProof/>
                 <w:webHidden/>
               </w:rPr>
-              <w:t>15</w:t>
+              <w:t>12</w:t>
             </w:r>
             <w:r>
               <w:rPr>
@@ -1985,7 +1987,7 @@
                 <w:noProof/>
                 <w:webHidden/>
               </w:rPr>
-              <w:t>15</w:t>
+              <w:t>12</w:t>
             </w:r>
             <w:r>
               <w:rPr>
@@ -2119,7 +2121,7 @@
                 <w:noProof/>
                 <w:webHidden/>
               </w:rPr>
-              <w:t>15</w:t>
+              <w:t>12</w:t>
             </w:r>
             <w:r>
               <w:rPr>
@@ -2207,7 +2209,7 @@
                 <w:noProof/>
                 <w:webHidden/>
               </w:rPr>
-              <w:t>16</w:t>
+              <w:t>13</w:t>
             </w:r>
             <w:r>
               <w:rPr>
@@ -2295,7 +2297,7 @@
                 <w:noProof/>
                 <w:webHidden/>
               </w:rPr>
-              <w:t>17</w:t>
+              <w:t>14</w:t>
             </w:r>
             <w:r>
               <w:rPr>
@@ -2383,7 +2385,7 @@
                 <w:noProof/>
                 <w:webHidden/>
               </w:rPr>
-              <w:t>18</w:t>
+              <w:t>14</w:t>
             </w:r>
             <w:r>
               <w:rPr>
@@ -2471,7 +2473,7 @@
                 <w:noProof/>
                 <w:webHidden/>
               </w:rPr>
-              <w:t>18</w:t>
+              <w:t>14</w:t>
             </w:r>
             <w:r>
               <w:rPr>
@@ -2559,7 +2561,7 @@
                 <w:noProof/>
                 <w:webHidden/>
               </w:rPr>
-              <w:t>19</w:t>
+              <w:t>15</w:t>
             </w:r>
             <w:r>
               <w:rPr>
@@ -2647,7 +2649,7 @@
                 <w:noProof/>
                 <w:webHidden/>
               </w:rPr>
-              <w:t>20</w:t>
+              <w:t>16</w:t>
             </w:r>
             <w:r>
               <w:rPr>
@@ -2735,7 +2737,7 @@
                 <w:noProof/>
                 <w:webHidden/>
               </w:rPr>
-              <w:t>20</w:t>
+              <w:t>17</w:t>
             </w:r>
             <w:r>
               <w:rPr>
@@ -2823,7 +2825,7 @@
                 <w:noProof/>
                 <w:webHidden/>
               </w:rPr>
-              <w:t>21</w:t>
+              <w:t>17</w:t>
             </w:r>
             <w:r>
               <w:rPr>
@@ -2911,7 +2913,7 @@
                 <w:noProof/>
                 <w:webHidden/>
               </w:rPr>
-              <w:t>21</w:t>
+              <w:t>18</w:t>
             </w:r>
             <w:r>
               <w:rPr>
@@ -2999,7 +3001,7 @@
                 <w:noProof/>
                 <w:webHidden/>
               </w:rPr>
-              <w:t>22</w:t>
+              <w:t>18</w:t>
             </w:r>
             <w:r>
               <w:rPr>
@@ -3087,7 +3089,7 @@
                 <w:noProof/>
                 <w:webHidden/>
               </w:rPr>
-              <w:t>22</w:t>
+              <w:t>18</w:t>
             </w:r>
             <w:r>
               <w:rPr>
@@ -3175,7 +3177,7 @@
                 <w:noProof/>
                 <w:webHidden/>
               </w:rPr>
-              <w:t>22</w:t>
+              <w:t>18</w:t>
             </w:r>
             <w:r>
               <w:rPr>
@@ -3263,7 +3265,7 @@
                 <w:noProof/>
                 <w:webHidden/>
               </w:rPr>
-              <w:t>23</w:t>
+              <w:t>19</w:t>
             </w:r>
             <w:r>
               <w:rPr>
@@ -3333,7 +3335,7 @@
                 <w:noProof/>
                 <w:webHidden/>
               </w:rPr>
-              <w:t>23</w:t>
+              <w:t>19</w:t>
             </w:r>
             <w:r>
               <w:rPr>
@@ -3403,7 +3405,7 @@
                 <w:noProof/>
                 <w:webHidden/>
               </w:rPr>
-              <w:t>23</w:t>
+              <w:t>19</w:t>
             </w:r>
             <w:r>
               <w:rPr>
@@ -3473,7 +3475,7 @@
                 <w:noProof/>
                 <w:webHidden/>
               </w:rPr>
-              <w:t>23</w:t>
+              <w:t>20</w:t>
             </w:r>
             <w:r>
               <w:rPr>
@@ -3543,7 +3545,7 @@
                 <w:noProof/>
                 <w:webHidden/>
               </w:rPr>
-              <w:t>24</w:t>
+              <w:t>20</w:t>
             </w:r>
             <w:r>
               <w:rPr>
@@ -3613,7 +3615,7 @@
                 <w:noProof/>
                 <w:webHidden/>
               </w:rPr>
-              <w:t>24</w:t>
+              <w:t>20</w:t>
             </w:r>
             <w:r>
               <w:rPr>
@@ -3683,7 +3685,7 @@
                 <w:noProof/>
                 <w:webHidden/>
               </w:rPr>
-              <w:t>24</w:t>
+              <w:t>20</w:t>
             </w:r>
             <w:r>
               <w:rPr>
@@ -3753,7 +3755,7 @@
                 <w:noProof/>
                 <w:webHidden/>
               </w:rPr>
-              <w:t>24</w:t>
+              <w:t>21</w:t>
             </w:r>
             <w:r>
               <w:rPr>
@@ -3841,7 +3843,7 @@
                 <w:noProof/>
                 <w:webHidden/>
               </w:rPr>
-              <w:t>25</w:t>
+              <w:t>21</w:t>
             </w:r>
             <w:r>
               <w:rPr>
@@ -3911,7 +3913,7 @@
                 <w:noProof/>
                 <w:webHidden/>
               </w:rPr>
-              <w:t>25</w:t>
+              <w:t>21</w:t>
             </w:r>
             <w:r>
               <w:rPr>
@@ -3981,7 +3983,7 @@
                 <w:noProof/>
                 <w:webHidden/>
               </w:rPr>
-              <w:t>25</w:t>
+              <w:t>21</w:t>
             </w:r>
             <w:r>
               <w:rPr>
@@ -4051,7 +4053,7 @@
                 <w:noProof/>
                 <w:webHidden/>
               </w:rPr>
-              <w:t>25</w:t>
+              <w:t>21</w:t>
             </w:r>
             <w:r>
               <w:rPr>
@@ -4121,7 +4123,7 @@
                 <w:noProof/>
                 <w:webHidden/>
               </w:rPr>
-              <w:t>25</w:t>
+              <w:t>22</w:t>
             </w:r>
             <w:r>
               <w:rPr>
@@ -4209,7 +4211,7 @@
                 <w:noProof/>
                 <w:webHidden/>
               </w:rPr>
-              <w:t>26</w:t>
+              <w:t>22</w:t>
             </w:r>
             <w:r>
               <w:rPr>
@@ -4297,7 +4299,7 @@
                 <w:noProof/>
                 <w:webHidden/>
               </w:rPr>
-              <w:t>26</w:t>
+              <w:t>22</w:t>
             </w:r>
             <w:r>
               <w:rPr>
@@ -4385,7 +4387,7 @@
                 <w:noProof/>
                 <w:webHidden/>
               </w:rPr>
-              <w:t>26</w:t>
+              <w:t>22</w:t>
             </w:r>
             <w:r>
               <w:rPr>
@@ -4473,7 +4475,7 @@
                 <w:noProof/>
                 <w:webHidden/>
               </w:rPr>
-              <w:t>27</w:t>
+              <w:t>23</w:t>
             </w:r>
             <w:r>
               <w:rPr>
@@ -4561,7 +4563,7 @@
                 <w:noProof/>
                 <w:webHidden/>
               </w:rPr>
-              <w:t>27</w:t>
+              <w:t>23</w:t>
             </w:r>
             <w:r>
               <w:rPr>
@@ -4649,7 +4651,7 @@
                 <w:noProof/>
                 <w:webHidden/>
               </w:rPr>
-              <w:t>27</w:t>
+              <w:t>23</w:t>
             </w:r>
             <w:r>
               <w:rPr>
@@ -4737,7 +4739,7 @@
                 <w:noProof/>
                 <w:webHidden/>
               </w:rPr>
-              <w:t>27</w:t>
+              <w:t>24</w:t>
             </w:r>
             <w:r>
               <w:rPr>
@@ -4825,7 +4827,7 @@
                 <w:noProof/>
                 <w:webHidden/>
               </w:rPr>
-              <w:t>28</w:t>
+              <w:t>24</w:t>
             </w:r>
             <w:r>
               <w:rPr>
@@ -4913,7 +4915,7 @@
                 <w:noProof/>
                 <w:webHidden/>
               </w:rPr>
-              <w:t>34</w:t>
+              <w:t>30</w:t>
             </w:r>
             <w:r>
               <w:rPr>
@@ -5001,7 +5003,7 @@
                 <w:noProof/>
                 <w:webHidden/>
               </w:rPr>
-              <w:t>36</w:t>
+              <w:t>32</w:t>
             </w:r>
             <w:r>
               <w:rPr>
@@ -5144,12 +5146,12 @@
         <w:spacing w:line="360" w:lineRule="auto"/>
         <w:ind w:left="284"/>
       </w:pPr>
-      <w:bookmarkStart w:id="0" w:name="_Toc215786516"/>
+      <w:bookmarkStart w:id="1" w:name="_Toc215786516"/>
       <w:r>
         <w:lastRenderedPageBreak/>
         <w:t>RESUMEN</w:t>
       </w:r>
-      <w:bookmarkEnd w:id="0"/>
+      <w:bookmarkEnd w:id="1"/>
     </w:p>
     <w:p>
       <w:pPr>
@@ -5355,12 +5357,12 @@
         <w:spacing w:line="360" w:lineRule="auto"/>
         <w:jc w:val="both"/>
       </w:pPr>
-      <w:bookmarkStart w:id="1" w:name="_Toc215786517"/>
+      <w:bookmarkStart w:id="2" w:name="_Toc215786517"/>
       <w:r>
         <w:lastRenderedPageBreak/>
         <w:t>INTRODUCCIÓN</w:t>
       </w:r>
-      <w:bookmarkEnd w:id="1"/>
+      <w:bookmarkEnd w:id="2"/>
     </w:p>
     <w:p>
       <w:pPr>
@@ -5422,11 +5424,11 @@
         <w:spacing w:line="360" w:lineRule="auto"/>
         <w:jc w:val="both"/>
       </w:pPr>
-      <w:bookmarkStart w:id="2" w:name="_Toc215786518"/>
+      <w:bookmarkStart w:id="3" w:name="_Toc215786518"/>
       <w:r>
         <w:t>Contexto del Proyecto</w:t>
       </w:r>
-      <w:bookmarkEnd w:id="2"/>
+      <w:bookmarkEnd w:id="3"/>
     </w:p>
     <w:p>
       <w:pPr>
@@ -5462,11 +5464,11 @@
           <w:lang w:val="es-BO"/>
         </w:rPr>
       </w:pPr>
-      <w:bookmarkStart w:id="3" w:name="_Toc215786519"/>
+      <w:bookmarkStart w:id="4" w:name="_Toc215786519"/>
       <w:r>
         <w:t>OBJETIVOS</w:t>
       </w:r>
-      <w:bookmarkEnd w:id="3"/>
+      <w:bookmarkEnd w:id="4"/>
     </w:p>
     <w:p>
       <w:pPr>
@@ -5474,11 +5476,11 @@
         <w:spacing w:line="360" w:lineRule="auto"/>
         <w:jc w:val="both"/>
       </w:pPr>
-      <w:bookmarkStart w:id="4" w:name="_Toc215786520"/>
+      <w:bookmarkStart w:id="5" w:name="_Toc215786520"/>
       <w:r>
         <w:t>Objetivo General</w:t>
       </w:r>
-      <w:bookmarkEnd w:id="4"/>
+      <w:bookmarkEnd w:id="5"/>
     </w:p>
     <w:p>
       <w:pPr>
@@ -5517,11 +5519,11 @@
         <w:spacing w:line="360" w:lineRule="auto"/>
         <w:jc w:val="both"/>
       </w:pPr>
-      <w:bookmarkStart w:id="5" w:name="_Toc215786521"/>
+      <w:bookmarkStart w:id="6" w:name="_Toc215786521"/>
       <w:r>
         <w:t>Objetivos Específicos</w:t>
       </w:r>
-      <w:bookmarkEnd w:id="5"/>
+      <w:bookmarkEnd w:id="6"/>
     </w:p>
     <w:p>
       <w:pPr>
@@ -5737,11 +5739,11 @@
       <w:pPr>
         <w:pStyle w:val="Ttulo1"/>
       </w:pPr>
-      <w:bookmarkStart w:id="6" w:name="_Toc215786522"/>
+      <w:bookmarkStart w:id="7" w:name="_Toc215786522"/>
       <w:r>
         <w:t>RECOLECCIÓN DE INFORMACIÓN</w:t>
       </w:r>
-      <w:bookmarkEnd w:id="6"/>
+      <w:bookmarkEnd w:id="7"/>
     </w:p>
     <w:p>
       <w:pPr>
@@ -5873,11 +5875,11 @@
       <w:pPr>
         <w:pStyle w:val="Ttulo1"/>
       </w:pPr>
-      <w:bookmarkStart w:id="7" w:name="_Toc215786523"/>
+      <w:bookmarkStart w:id="8" w:name="_Toc215786523"/>
       <w:r>
         <w:t>ALCANCE DEL SISTEMA</w:t>
       </w:r>
-      <w:bookmarkEnd w:id="7"/>
+      <w:bookmarkEnd w:id="8"/>
     </w:p>
     <w:p>
       <w:pPr>
@@ -6299,11 +6301,11 @@
         <w:spacing w:line="360" w:lineRule="auto"/>
         <w:jc w:val="both"/>
       </w:pPr>
-      <w:bookmarkStart w:id="8" w:name="_Toc215786524"/>
+      <w:bookmarkStart w:id="9" w:name="_Toc215786524"/>
       <w:r>
         <w:t>ANÁLISIS DE REQUERIMIENTOS</w:t>
       </w:r>
-      <w:bookmarkEnd w:id="8"/>
+      <w:bookmarkEnd w:id="9"/>
     </w:p>
     <w:p>
       <w:pPr>
@@ -6311,11 +6313,11 @@
         <w:spacing w:line="360" w:lineRule="auto"/>
         <w:jc w:val="both"/>
       </w:pPr>
-      <w:bookmarkStart w:id="9" w:name="_Toc215786525"/>
+      <w:bookmarkStart w:id="10" w:name="_Toc215786525"/>
       <w:r>
         <w:t>Identificación de Actores</w:t>
       </w:r>
-      <w:bookmarkEnd w:id="9"/>
+      <w:bookmarkEnd w:id="10"/>
       <w:r>
         <w:t xml:space="preserve"> </w:t>
       </w:r>
@@ -6902,11 +6904,11 @@
         <w:spacing w:line="360" w:lineRule="auto"/>
         <w:jc w:val="both"/>
       </w:pPr>
-      <w:bookmarkStart w:id="10" w:name="_Toc215786526"/>
+      <w:bookmarkStart w:id="11" w:name="_Toc215786526"/>
       <w:r>
         <w:t>Casos de Uso Principales</w:t>
       </w:r>
-      <w:bookmarkEnd w:id="10"/>
+      <w:bookmarkEnd w:id="11"/>
       <w:r>
         <w:t xml:space="preserve"> </w:t>
       </w:r>
@@ -8211,7 +8213,7 @@
           <w:spacing w:val="-2"/>
         </w:rPr>
       </w:pPr>
-      <w:bookmarkStart w:id="11" w:name="_Toc215786527"/>
+      <w:bookmarkStart w:id="12" w:name="_Toc215786527"/>
       <w:r>
         <w:t>Lista</w:t>
       </w:r>
@@ -8245,7 +8247,7 @@
         </w:rPr>
         <w:t>Funcionales</w:t>
       </w:r>
-      <w:bookmarkEnd w:id="11"/>
+      <w:bookmarkEnd w:id="12"/>
     </w:p>
     <w:p>
       <w:pPr>
@@ -10104,17 +10106,17 @@
         <w:lastRenderedPageBreak/>
         <w:t xml:space="preserve"> </w:t>
       </w:r>
-      <w:bookmarkStart w:id="12" w:name="_Toc215786528"/>
+      <w:bookmarkStart w:id="13" w:name="_Toc215786528"/>
       <w:r>
         <w:t>PLANIFICACIÓN Y GESTIÓN DEL PROYECTO</w:t>
       </w:r>
-      <w:bookmarkEnd w:id="12"/>
+      <w:bookmarkEnd w:id="13"/>
     </w:p>
     <w:p>
       <w:pPr>
         <w:pStyle w:val="Ttulo2"/>
       </w:pPr>
-      <w:bookmarkStart w:id="13" w:name="_Toc215786529"/>
+      <w:bookmarkStart w:id="14" w:name="_Toc215786529"/>
       <w:r>
         <w:t>Cronograma</w:t>
       </w:r>
@@ -10139,7 +10141,7 @@
         </w:rPr>
         <w:t>Desarrollo</w:t>
       </w:r>
-      <w:bookmarkEnd w:id="13"/>
+      <w:bookmarkEnd w:id="14"/>
     </w:p>
     <w:tbl>
       <w:tblPr>
@@ -16120,7 +16122,7 @@
           <w:sz w:val="23"/>
         </w:rPr>
       </w:pPr>
-      <w:bookmarkStart w:id="14" w:name="_Toc215786530"/>
+      <w:bookmarkStart w:id="15" w:name="_Toc215786530"/>
       <w:r>
         <w:rPr>
           <w:sz w:val="23"/>
@@ -16155,7 +16157,7 @@
         </w:rPr>
         <w:t>Roles</w:t>
       </w:r>
-      <w:bookmarkEnd w:id="14"/>
+      <w:bookmarkEnd w:id="15"/>
     </w:p>
     <w:tbl>
       <w:tblPr>
@@ -17042,11 +17044,11 @@
         <w:pStyle w:val="Ttulo1"/>
         <w:spacing w:after="0"/>
       </w:pPr>
-      <w:bookmarkStart w:id="15" w:name="_Toc215786531"/>
+      <w:bookmarkStart w:id="16" w:name="_Toc215786531"/>
       <w:r>
         <w:t>MODELADO DEL SISTEMA</w:t>
       </w:r>
-      <w:bookmarkEnd w:id="15"/>
+      <w:bookmarkEnd w:id="16"/>
     </w:p>
     <w:p>
       <w:pPr>
@@ -17054,7 +17056,7 @@
         <w:spacing w:after="0" w:line="360" w:lineRule="auto"/>
         <w:jc w:val="both"/>
       </w:pPr>
-      <w:bookmarkStart w:id="16" w:name="_Toc215786532"/>
+      <w:bookmarkStart w:id="17" w:name="_Toc215786532"/>
       <w:r>
         <w:t>Diagrama</w:t>
       </w:r>
@@ -17088,7 +17090,7 @@
         </w:rPr>
         <w:t>(UML)</w:t>
       </w:r>
-      <w:bookmarkEnd w:id="16"/>
+      <w:bookmarkEnd w:id="17"/>
     </w:p>
     <w:p>
       <w:pPr>
@@ -17159,7 +17161,7 @@
       <w:pPr>
         <w:pStyle w:val="Ttulo2"/>
       </w:pPr>
-      <w:bookmarkStart w:id="17" w:name="_Toc215786533"/>
+      <w:bookmarkStart w:id="18" w:name="_Toc215786533"/>
       <w:r>
         <w:lastRenderedPageBreak/>
         <w:t>Diagrama E</w:t>
@@ -17170,7 +17172,7 @@
       <w:r>
         <w:t>- Relación</w:t>
       </w:r>
-      <w:bookmarkEnd w:id="17"/>
+      <w:bookmarkEnd w:id="18"/>
     </w:p>
     <w:p>
       <w:pPr>
@@ -17248,22 +17250,22 @@
       <w:r>
         <w:t xml:space="preserve"> </w:t>
       </w:r>
-      <w:bookmarkStart w:id="18" w:name="_Toc215786534"/>
+      <w:bookmarkStart w:id="19" w:name="_Toc215786534"/>
       <w:r>
         <w:t>DESCRIPCIÓN DE LA ARQUITECTURA</w:t>
       </w:r>
-      <w:bookmarkEnd w:id="18"/>
+      <w:bookmarkEnd w:id="19"/>
     </w:p>
     <w:p>
       <w:pPr>
         <w:pStyle w:val="Ttulo2"/>
         <w:ind w:hanging="112"/>
       </w:pPr>
-      <w:bookmarkStart w:id="19" w:name="_Toc215786535"/>
+      <w:bookmarkStart w:id="20" w:name="_Toc215786535"/>
       <w:r>
         <w:t>Arquitectura en Tres Capas</w:t>
       </w:r>
-      <w:bookmarkEnd w:id="19"/>
+      <w:bookmarkEnd w:id="20"/>
     </w:p>
     <w:p>
       <w:pPr>
@@ -17285,7 +17287,7 @@
         <w:pStyle w:val="Ttulo2"/>
         <w:ind w:hanging="112"/>
       </w:pPr>
-      <w:bookmarkStart w:id="20" w:name="_Toc215786536"/>
+      <w:bookmarkStart w:id="21" w:name="_Toc215786536"/>
       <w:r>
         <w:t>Capa de Presentación (</w:t>
       </w:r>
@@ -17298,7 +17300,7 @@
       <w:r>
         <w:t>)</w:t>
       </w:r>
-      <w:bookmarkEnd w:id="20"/>
+      <w:bookmarkEnd w:id="21"/>
     </w:p>
     <w:p>
       <w:pPr>
@@ -18146,11 +18148,11 @@
         <w:pStyle w:val="Ttulo2"/>
         <w:spacing w:line="360" w:lineRule="auto"/>
       </w:pPr>
-      <w:bookmarkStart w:id="21" w:name="_Toc215786537"/>
+      <w:bookmarkStart w:id="22" w:name="_Toc215786537"/>
       <w:r>
         <w:t>Capa de Lógica de Negocio (LOGICA)</w:t>
       </w:r>
-      <w:bookmarkEnd w:id="21"/>
+      <w:bookmarkEnd w:id="22"/>
     </w:p>
     <w:p>
       <w:pPr>
@@ -18548,11 +18550,11 @@
         <w:pStyle w:val="Ttulo2"/>
         <w:spacing w:line="360" w:lineRule="auto"/>
       </w:pPr>
-      <w:bookmarkStart w:id="22" w:name="_Toc215786538"/>
+      <w:bookmarkStart w:id="23" w:name="_Toc215786538"/>
       <w:r>
         <w:t>Capa de Persistencia (DATOS)</w:t>
       </w:r>
-      <w:bookmarkEnd w:id="22"/>
+      <w:bookmarkEnd w:id="23"/>
     </w:p>
     <w:p>
       <w:pPr>
@@ -19037,12 +19039,12 @@
       <w:pPr>
         <w:pStyle w:val="Ttulo1"/>
       </w:pPr>
-      <w:bookmarkStart w:id="23" w:name="_Toc215786539"/>
+      <w:bookmarkStart w:id="24" w:name="_Toc215786539"/>
       <w:r>
         <w:lastRenderedPageBreak/>
         <w:t>DESARROLLO TECNOLÓGICO</w:t>
       </w:r>
-      <w:bookmarkEnd w:id="23"/>
+      <w:bookmarkEnd w:id="24"/>
     </w:p>
     <w:p>
       <w:pPr>
@@ -19063,7 +19065,7 @@
       <w:pPr>
         <w:pStyle w:val="Ttulo2"/>
       </w:pPr>
-      <w:bookmarkStart w:id="24" w:name="_Toc215786540"/>
+      <w:bookmarkStart w:id="25" w:name="_Toc215786540"/>
       <w:r>
         <w:rPr>
           <w:rStyle w:val="Textoennegrita"/>
@@ -19072,7 +19074,7 @@
         </w:rPr>
         <w:t>Tecnologías Utilizadas</w:t>
       </w:r>
-      <w:bookmarkEnd w:id="24"/>
+      <w:bookmarkEnd w:id="25"/>
     </w:p>
     <w:p>
       <w:pPr>
@@ -19660,23 +19662,23 @@
       <w:pPr>
         <w:pStyle w:val="Ttulo1"/>
       </w:pPr>
-      <w:bookmarkStart w:id="25" w:name="_Toc215786541"/>
+      <w:bookmarkStart w:id="26" w:name="_Toc215786541"/>
       <w:r>
         <w:lastRenderedPageBreak/>
         <w:t>MANUAL DE USUARIO</w:t>
       </w:r>
-      <w:bookmarkEnd w:id="25"/>
+      <w:bookmarkEnd w:id="26"/>
     </w:p>
     <w:p>
       <w:pPr>
         <w:pStyle w:val="Ttulo2"/>
         <w:ind w:left="851" w:hanging="142"/>
       </w:pPr>
-      <w:bookmarkStart w:id="26" w:name="_Toc215786542"/>
+      <w:bookmarkStart w:id="27" w:name="_Toc215786542"/>
       <w:r>
         <w:t>Introducción</w:t>
       </w:r>
-      <w:bookmarkEnd w:id="26"/>
+      <w:bookmarkEnd w:id="27"/>
     </w:p>
     <w:p>
       <w:pPr>
@@ -19804,11 +19806,11 @@
         <w:spacing w:line="360" w:lineRule="auto"/>
         <w:ind w:firstLine="30"/>
       </w:pPr>
-      <w:bookmarkStart w:id="27" w:name="_Toc215786543"/>
+      <w:bookmarkStart w:id="28" w:name="_Toc215786543"/>
       <w:r>
         <w:t>Inicio del Sistema</w:t>
       </w:r>
-      <w:bookmarkEnd w:id="27"/>
+      <w:bookmarkEnd w:id="28"/>
     </w:p>
     <w:p>
       <w:pPr>
@@ -19971,11 +19973,11 @@
         <w:spacing w:line="360" w:lineRule="auto"/>
         <w:ind w:firstLine="172"/>
       </w:pPr>
-      <w:bookmarkStart w:id="28" w:name="_Toc215786544"/>
+      <w:bookmarkStart w:id="29" w:name="_Toc215786544"/>
       <w:r>
         <w:t>Panel Principal (Selección de Módulos)</w:t>
       </w:r>
-      <w:bookmarkEnd w:id="28"/>
+      <w:bookmarkEnd w:id="29"/>
     </w:p>
     <w:p>
       <w:pPr>
@@ -20102,11 +20104,11 @@
         <w:spacing w:line="360" w:lineRule="auto"/>
         <w:ind w:firstLine="172"/>
       </w:pPr>
-      <w:bookmarkStart w:id="29" w:name="_Toc215786545"/>
+      <w:bookmarkStart w:id="30" w:name="_Toc215786545"/>
       <w:r>
         <w:t>Módulo de Administración</w:t>
       </w:r>
-      <w:bookmarkEnd w:id="29"/>
+      <w:bookmarkEnd w:id="30"/>
     </w:p>
     <w:p>
       <w:pPr>
@@ -20276,11 +20278,11 @@
         <w:pStyle w:val="Ttulo3"/>
         <w:spacing w:line="360" w:lineRule="auto"/>
       </w:pPr>
-      <w:bookmarkStart w:id="30" w:name="_Toc215786546"/>
+      <w:bookmarkStart w:id="31" w:name="_Toc215786546"/>
       <w:r>
         <w:t>Gestión de Productos</w:t>
       </w:r>
-      <w:bookmarkEnd w:id="30"/>
+      <w:bookmarkEnd w:id="31"/>
     </w:p>
     <w:p>
       <w:pPr>
@@ -20417,11 +20419,11 @@
         <w:pStyle w:val="Ttulo3"/>
         <w:spacing w:line="360" w:lineRule="auto"/>
       </w:pPr>
-      <w:bookmarkStart w:id="31" w:name="_Toc215786547"/>
+      <w:bookmarkStart w:id="32" w:name="_Toc215786547"/>
       <w:r>
         <w:t>Gestión de Categorías</w:t>
       </w:r>
-      <w:bookmarkEnd w:id="31"/>
+      <w:bookmarkEnd w:id="32"/>
     </w:p>
     <w:p>
       <w:pPr>
@@ -20500,12 +20502,12 @@
         <w:pStyle w:val="Ttulo3"/>
         <w:spacing w:line="360" w:lineRule="auto"/>
       </w:pPr>
-      <w:bookmarkStart w:id="32" w:name="_Toc215786548"/>
+      <w:bookmarkStart w:id="33" w:name="_Toc215786548"/>
       <w:r>
         <w:lastRenderedPageBreak/>
         <w:t>Promociones y Ofertas</w:t>
       </w:r>
-      <w:bookmarkEnd w:id="32"/>
+      <w:bookmarkEnd w:id="33"/>
     </w:p>
     <w:p>
       <w:pPr>
@@ -20584,14 +20586,14 @@
         <w:pStyle w:val="Ttulo3"/>
         <w:spacing w:line="360" w:lineRule="auto"/>
       </w:pPr>
-      <w:bookmarkStart w:id="33" w:name="_Toc215786549"/>
+      <w:bookmarkStart w:id="34" w:name="_Toc215786549"/>
       <w:r>
         <w:t>R</w:t>
       </w:r>
       <w:r>
         <w:t>eportes (Administración)</w:t>
       </w:r>
-      <w:bookmarkEnd w:id="33"/>
+      <w:bookmarkEnd w:id="34"/>
     </w:p>
     <w:p>
       <w:pPr>
@@ -20656,12 +20658,12 @@
         <w:pStyle w:val="Ttulo3"/>
         <w:spacing w:line="360" w:lineRule="auto"/>
       </w:pPr>
-      <w:bookmarkStart w:id="34" w:name="_Toc215786550"/>
+      <w:bookmarkStart w:id="35" w:name="_Toc215786550"/>
       <w:proofErr w:type="spellStart"/>
       <w:r>
         <w:t>Dashboard</w:t>
       </w:r>
-      <w:bookmarkEnd w:id="34"/>
+      <w:bookmarkEnd w:id="35"/>
       <w:proofErr w:type="spellEnd"/>
     </w:p>
     <w:p>
@@ -20779,11 +20781,11 @@
         <w:pStyle w:val="Ttulo3"/>
         <w:spacing w:line="360" w:lineRule="auto"/>
       </w:pPr>
-      <w:bookmarkStart w:id="35" w:name="_Toc215786551"/>
+      <w:bookmarkStart w:id="36" w:name="_Toc215786551"/>
       <w:r>
         <w:t>Gestión de Usuarios</w:t>
       </w:r>
-      <w:bookmarkEnd w:id="35"/>
+      <w:bookmarkEnd w:id="36"/>
     </w:p>
     <w:p>
       <w:pPr>
@@ -20896,12 +20898,12 @@
         <w:pStyle w:val="Ttulo3"/>
         <w:spacing w:line="360" w:lineRule="auto"/>
       </w:pPr>
-      <w:bookmarkStart w:id="36" w:name="_Toc215786552"/>
+      <w:bookmarkStart w:id="37" w:name="_Toc215786552"/>
       <w:r>
         <w:lastRenderedPageBreak/>
         <w:t>Respaldo de Base de Datos</w:t>
       </w:r>
-      <w:bookmarkEnd w:id="36"/>
+      <w:bookmarkEnd w:id="37"/>
     </w:p>
     <w:p>
       <w:pPr>
@@ -20924,11 +20926,11 @@
         <w:spacing w:line="360" w:lineRule="auto"/>
         <w:ind w:firstLine="172"/>
       </w:pPr>
-      <w:bookmarkStart w:id="37" w:name="_Toc215786553"/>
+      <w:bookmarkStart w:id="38" w:name="_Toc215786553"/>
       <w:r>
         <w:t>Punto de Venta</w:t>
       </w:r>
-      <w:bookmarkEnd w:id="37"/>
+      <w:bookmarkEnd w:id="38"/>
       <w:r>
         <w:t xml:space="preserve"> </w:t>
       </w:r>
@@ -21061,11 +21063,11 @@
         <w:pStyle w:val="Ttulo3"/>
         <w:spacing w:line="360" w:lineRule="auto"/>
       </w:pPr>
-      <w:bookmarkStart w:id="38" w:name="_Toc215786554"/>
+      <w:bookmarkStart w:id="39" w:name="_Toc215786554"/>
       <w:r>
         <w:t>Nueva Venta</w:t>
       </w:r>
-      <w:bookmarkEnd w:id="38"/>
+      <w:bookmarkEnd w:id="39"/>
     </w:p>
     <w:p>
       <w:pPr>
@@ -21194,11 +21196,11 @@
         <w:pStyle w:val="Ttulo3"/>
         <w:spacing w:line="360" w:lineRule="auto"/>
       </w:pPr>
-      <w:bookmarkStart w:id="39" w:name="_Toc215786555"/>
+      <w:bookmarkStart w:id="40" w:name="_Toc215786555"/>
       <w:r>
         <w:t>Sistema de Cobranza</w:t>
       </w:r>
-      <w:bookmarkEnd w:id="39"/>
+      <w:bookmarkEnd w:id="40"/>
     </w:p>
     <w:p>
       <w:pPr>
@@ -21220,11 +21222,11 @@
         <w:pStyle w:val="Ttulo3"/>
         <w:spacing w:line="360" w:lineRule="auto"/>
       </w:pPr>
-      <w:bookmarkStart w:id="40" w:name="_Toc215786556"/>
+      <w:bookmarkStart w:id="41" w:name="_Toc215786556"/>
       <w:r>
         <w:t>Gestión de Clientes</w:t>
       </w:r>
-      <w:bookmarkEnd w:id="40"/>
+      <w:bookmarkEnd w:id="41"/>
     </w:p>
     <w:p>
       <w:pPr>
@@ -21302,12 +21304,12 @@
         <w:pStyle w:val="Ttulo3"/>
         <w:spacing w:line="360" w:lineRule="auto"/>
       </w:pPr>
-      <w:bookmarkStart w:id="41" w:name="_Toc215786557"/>
+      <w:bookmarkStart w:id="42" w:name="_Toc215786557"/>
       <w:r>
         <w:lastRenderedPageBreak/>
         <w:t>Reportes</w:t>
       </w:r>
-      <w:bookmarkEnd w:id="41"/>
+      <w:bookmarkEnd w:id="42"/>
     </w:p>
     <w:p>
       <w:pPr>
@@ -21330,11 +21332,11 @@
         <w:spacing w:line="360" w:lineRule="auto"/>
         <w:ind w:firstLine="172"/>
       </w:pPr>
-      <w:bookmarkStart w:id="42" w:name="_Toc215786558"/>
+      <w:bookmarkStart w:id="43" w:name="_Toc215786558"/>
       <w:r>
         <w:t>Módulo de Reservas de Mesa</w:t>
       </w:r>
-      <w:bookmarkEnd w:id="42"/>
+      <w:bookmarkEnd w:id="43"/>
     </w:p>
     <w:p>
       <w:pPr>
@@ -21490,11 +21492,11 @@
         <w:spacing w:line="360" w:lineRule="auto"/>
         <w:ind w:firstLine="172"/>
       </w:pPr>
-      <w:bookmarkStart w:id="43" w:name="_Toc215786559"/>
+      <w:bookmarkStart w:id="44" w:name="_Toc215786559"/>
       <w:r>
         <w:t>Búsquedas y Filtros</w:t>
       </w:r>
-      <w:bookmarkEnd w:id="43"/>
+      <w:bookmarkEnd w:id="44"/>
     </w:p>
     <w:p>
       <w:pPr>
@@ -21642,11 +21644,11 @@
         <w:spacing w:line="360" w:lineRule="auto"/>
         <w:ind w:firstLine="172"/>
       </w:pPr>
-      <w:bookmarkStart w:id="44" w:name="_Toc215786560"/>
+      <w:bookmarkStart w:id="45" w:name="_Toc215786560"/>
       <w:r>
         <w:t>Cerrar Sesión o Salir</w:t>
       </w:r>
-      <w:bookmarkEnd w:id="44"/>
+      <w:bookmarkEnd w:id="45"/>
     </w:p>
     <w:p>
       <w:pPr>
@@ -21787,22 +21789,22 @@
       <w:pPr>
         <w:pStyle w:val="Ttulo1"/>
       </w:pPr>
-      <w:bookmarkStart w:id="45" w:name="_Toc215786561"/>
+      <w:bookmarkStart w:id="46" w:name="_Toc215786561"/>
       <w:r>
         <w:t>CONCLUSIONES Y APRENDIZAJES</w:t>
       </w:r>
-      <w:bookmarkEnd w:id="45"/>
+      <w:bookmarkEnd w:id="46"/>
     </w:p>
     <w:p>
       <w:pPr>
         <w:pStyle w:val="Ttulo2"/>
         <w:spacing w:line="360" w:lineRule="auto"/>
       </w:pPr>
-      <w:bookmarkStart w:id="46" w:name="_Toc215786562"/>
+      <w:bookmarkStart w:id="47" w:name="_Toc215786562"/>
       <w:r>
         <w:t>Conclusiones</w:t>
       </w:r>
-      <w:bookmarkEnd w:id="46"/>
+      <w:bookmarkEnd w:id="47"/>
     </w:p>
     <w:p>
       <w:pPr>
@@ -21986,11 +21988,11 @@
         <w:pStyle w:val="Ttulo2"/>
         <w:spacing w:line="360" w:lineRule="auto"/>
       </w:pPr>
-      <w:bookmarkStart w:id="47" w:name="_Toc215786563"/>
+      <w:bookmarkStart w:id="48" w:name="_Toc215786563"/>
       <w:r>
         <w:t>Aprendizajes</w:t>
       </w:r>
-      <w:bookmarkEnd w:id="47"/>
+      <w:bookmarkEnd w:id="48"/>
     </w:p>
     <w:p>
       <w:pPr>
@@ -22188,23 +22190,23 @@
       <w:pPr>
         <w:pStyle w:val="Ttulo1"/>
       </w:pPr>
-      <w:bookmarkStart w:id="48" w:name="_Toc215786564"/>
+      <w:bookmarkStart w:id="49" w:name="_Toc215786564"/>
       <w:r>
         <w:lastRenderedPageBreak/>
         <w:t>ANEXOS</w:t>
       </w:r>
-      <w:bookmarkEnd w:id="48"/>
+      <w:bookmarkEnd w:id="49"/>
     </w:p>
     <w:p>
       <w:pPr>
         <w:pStyle w:val="Ttulo2"/>
         <w:spacing w:line="360" w:lineRule="auto"/>
       </w:pPr>
-      <w:bookmarkStart w:id="49" w:name="_Toc215786565"/>
+      <w:bookmarkStart w:id="50" w:name="_Toc215786565"/>
       <w:r>
         <w:t>Capturas GUI</w:t>
       </w:r>
-      <w:bookmarkEnd w:id="49"/>
+      <w:bookmarkEnd w:id="50"/>
     </w:p>
     <w:p>
       <w:pPr>
@@ -22617,6 +22619,9 @@
         <w:jc w:val="center"/>
       </w:pPr>
       <w:r>
+        <w:rPr>
+          <w:noProof/>
+        </w:rPr>
         <w:lastRenderedPageBreak/>
         <w:drawing>
           <wp:inline distT="0" distB="0" distL="0" distR="0" wp14:anchorId="5C12BDDF" wp14:editId="47126179">
@@ -23657,11 +23662,11 @@
         <w:pStyle w:val="Ttulo2"/>
         <w:spacing w:line="360" w:lineRule="auto"/>
       </w:pPr>
-      <w:bookmarkStart w:id="50" w:name="_Toc215786566"/>
+      <w:bookmarkStart w:id="51" w:name="_Toc215786566"/>
       <w:r>
         <w:t>Capturas del código</w:t>
       </w:r>
-      <w:bookmarkEnd w:id="50"/>
+      <w:bookmarkEnd w:id="51"/>
       <w:r>
         <w:t xml:space="preserve"> </w:t>
       </w:r>
@@ -23675,6 +23680,9 @@
         </w:rPr>
       </w:pPr>
       <w:r>
+        <w:rPr>
+          <w:noProof/>
+        </w:rPr>
         <w:drawing>
           <wp:inline distT="0" distB="0" distL="0" distR="0" wp14:anchorId="74326164" wp14:editId="105C2407">
             <wp:extent cx="2657037" cy="2622884"/>
@@ -23736,6 +23744,9 @@
         </w:rPr>
       </w:pPr>
       <w:r>
+        <w:rPr>
+          <w:noProof/>
+        </w:rPr>
         <w:lastRenderedPageBreak/>
         <w:drawing>
           <wp:inline distT="0" distB="0" distL="0" distR="0" wp14:anchorId="239E839D" wp14:editId="30F1C561">
@@ -23804,6 +23815,9 @@
         </w:rPr>
       </w:pPr>
       <w:r>
+        <w:rPr>
+          <w:noProof/>
+        </w:rPr>
         <w:drawing>
           <wp:inline distT="0" distB="0" distL="0" distR="0" wp14:anchorId="0DB65B35" wp14:editId="119B2C74">
             <wp:extent cx="4548591" cy="2045368"/>
@@ -23882,10 +23896,9 @@
           <w:lang w:val="es-ES"/>
         </w:rPr>
       </w:pPr>
-      <w:bookmarkStart w:id="51" w:name="_GoBack"/>
-      <w:bookmarkEnd w:id="51"/>
-      <w:r>
-        <w:rPr>
+      <w:r>
+        <w:rPr>
+          <w:noProof/>
           <w:lang w:val="es-ES"/>
         </w:rPr>
         <w:drawing>
@@ -23955,6 +23968,9 @@
         </w:rPr>
       </w:pPr>
       <w:r>
+        <w:rPr>
+          <w:noProof/>
+        </w:rPr>
         <w:lastRenderedPageBreak/>
         <w:drawing>
           <wp:inline distT="0" distB="0" distL="0" distR="0" wp14:anchorId="04507939" wp14:editId="78CBCD5D">
@@ -24207,7 +24223,7 @@
         <v:path o:extrusionok="f" gradientshapeok="t" o:connecttype="rect"/>
         <o:lock v:ext="edit" aspectratio="t"/>
       </v:shapetype>
-      <v:shape id="_x0000_i1113" type="#_x0000_t75" style="width:5.85pt;height:5.85pt" o:bullet="t">
+      <v:shape id="_x0000_i1028" type="#_x0000_t75" style="width:6pt;height:6pt" o:bullet="t">
         <v:imagedata r:id="rId1" o:title="image1"/>
       </v:shape>
     </w:pict>
@@ -30413,6 +30429,7 @@
     <w:lsdException w:name="HTML Sample" w:semiHidden="1" w:unhideWhenUsed="1"/>
     <w:lsdException w:name="HTML Typewriter" w:semiHidden="1" w:unhideWhenUsed="1"/>
     <w:lsdException w:name="HTML Variable" w:semiHidden="1" w:unhideWhenUsed="1"/>
+    <w:lsdException w:name="Normal Table" w:semiHidden="1" w:unhideWhenUsed="1"/>
     <w:lsdException w:name="annotation subject" w:semiHidden="1" w:unhideWhenUsed="1"/>
     <w:lsdException w:name="No List" w:semiHidden="1" w:unhideWhenUsed="1"/>
     <w:lsdException w:name="Outline List 1" w:semiHidden="1" w:unhideWhenUsed="1"/>
@@ -30456,8 +30473,10 @@
     <w:lsdException w:name="Table Elegant" w:semiHidden="1" w:unhideWhenUsed="1"/>
     <w:lsdException w:name="Table Professional" w:semiHidden="1" w:unhideWhenUsed="1"/>
     <w:lsdException w:name="Table Subtle 1" w:semiHidden="1" w:unhideWhenUsed="1"/>
+    <w:lsdException w:name="Table Subtle 2" w:semiHidden="1" w:unhideWhenUsed="1"/>
     <w:lsdException w:name="Table Web 1" w:semiHidden="1" w:unhideWhenUsed="1"/>
     <w:lsdException w:name="Table Web 2" w:semiHidden="1" w:unhideWhenUsed="1"/>
+    <w:lsdException w:name="Table Web 3" w:semiHidden="1" w:unhideWhenUsed="1"/>
     <w:lsdException w:name="Balloon Text" w:semiHidden="1" w:unhideWhenUsed="1"/>
     <w:lsdException w:name="Table Grid" w:uiPriority="39"/>
     <w:lsdException w:name="Table Theme" w:semiHidden="1" w:unhideWhenUsed="1"/>
@@ -30741,6 +30760,7 @@
   <w:style w:type="character" w:default="1" w:styleId="Fuentedeprrafopredeter">
     <w:name w:val="Default Paragraph Font"/>
     <w:uiPriority w:val="1"/>
+    <w:semiHidden/>
     <w:unhideWhenUsed/>
   </w:style>
   <w:style w:type="table" w:default="1" w:styleId="Tablanormal">
@@ -31470,7 +31490,7 @@
 </file>
 
 <file path=customXml/itemProps1.xml><?xml version="1.0" encoding="utf-8"?>
-<ds:datastoreItem xmlns:ds="http://schemas.openxmlformats.org/officeDocument/2006/customXml" ds:itemID="{80C59380-06E0-4343-8BE5-1783508C55D8}">
+<ds:datastoreItem xmlns:ds="http://schemas.openxmlformats.org/officeDocument/2006/customXml" ds:itemID="{1D937295-081B-4DD7-BB30-A921356C8E8B}">
   <ds:schemaRefs>
     <ds:schemaRef ds:uri="http://schemas.openxmlformats.org/officeDocument/2006/bibliography"/>
   </ds:schemaRefs>

</xml_diff>